<commit_message>
Polished and updated tutorial and lecture notes.
</commit_message>
<xml_diff>
--- a/lecture_notebooks/How To Install R and RStudio.docx
+++ b/lecture_notebooks/How To Install R and RStudio.docx
@@ -4,58 +4,41 @@
   <w:body>
     <w:p>
       <w:pPr>
-        <w:jc w:val="center"/>
-        <w:rPr>
-          <w:b/>
-          <w:lang w:val="en-US"/>
-        </w:rPr>
-      </w:pPr>
-      <w:r>
-        <w:rPr>
-          <w:b/>
-          <w:sz w:val="36"/>
-          <w:lang w:val="en-US"/>
-        </w:rPr>
-        <w:t xml:space="preserve">How to install R and </w:t>
-      </w:r>
-      <w:proofErr w:type="spellStart"/>
-      <w:r>
-        <w:rPr>
-          <w:b/>
-          <w:sz w:val="36"/>
-          <w:lang w:val="en-US"/>
-        </w:rPr>
-        <w:t>RStudio</w:t>
-      </w:r>
-      <w:proofErr w:type="spellEnd"/>
-    </w:p>
-    <w:p>
-      <w:pPr>
-        <w:rPr>
-          <w:lang w:val="en-US"/>
-        </w:rPr>
-      </w:pPr>
-    </w:p>
-    <w:p>
-      <w:pPr>
+        <w:pStyle w:val="berschrift1"/>
         <w:rPr>
           <w:sz w:val="28"/>
-          <w:u w:val="single"/>
-          <w:lang w:val="en-US"/>
-        </w:rPr>
-      </w:pPr>
-      <w:r>
-        <w:rPr>
-          <w:sz w:val="28"/>
-          <w:u w:val="single"/>
+          <w:lang w:val="en-US"/>
+        </w:rPr>
+      </w:pPr>
+      <w:r>
+        <w:rPr>
+          <w:lang w:val="en-US"/>
+        </w:rPr>
+        <w:t>How to install R and RStudio</w:t>
+      </w:r>
+    </w:p>
+    <w:p>
+      <w:pPr>
+        <w:rPr>
+          <w:lang w:val="en-US"/>
+        </w:rPr>
+      </w:pPr>
+    </w:p>
+    <w:p>
+      <w:pPr>
+        <w:pStyle w:val="berschrift2"/>
+        <w:rPr>
+          <w:lang w:val="en-US"/>
+        </w:rPr>
+      </w:pPr>
+      <w:r>
+        <w:rPr>
           <w:lang w:val="en-US"/>
         </w:rPr>
         <w:t xml:space="preserve">If you are a HZI-Member using your </w:t>
       </w:r>
       <w:r>
         <w:rPr>
-          <w:sz w:val="28"/>
-          <w:u w:val="single"/>
           <w:lang w:val="en-US"/>
         </w:rPr>
         <w:t>HZI-Computer:</w:t>
@@ -130,31 +113,7 @@
         <w:rPr>
           <w:lang w:val="en-US"/>
         </w:rPr>
-        <w:t xml:space="preserve"> (the first few letters should be sufficient) and press </w:t>
-      </w:r>
-      <w:r>
-        <w:rPr>
-          <w:lang w:val="en-US"/>
-        </w:rPr>
-        <w:t>“</w:t>
-      </w:r>
-      <w:r>
-        <w:rPr>
-          <w:lang w:val="en-US"/>
-        </w:rPr>
-        <w:t>Enter</w:t>
-      </w:r>
-      <w:r>
-        <w:rPr>
-          <w:lang w:val="en-US"/>
-        </w:rPr>
-        <w:t>”</w:t>
-      </w:r>
-      <w:r>
-        <w:rPr>
-          <w:lang w:val="en-US"/>
-        </w:rPr>
-        <w:t>.</w:t>
+        <w:t xml:space="preserve"> (the first few letters should be sufficient) and press Enter.</w:t>
       </w:r>
     </w:p>
     <w:p>
@@ -176,7 +135,7 @@
       <w:r>
         <w:rPr>
           <w:noProof/>
-          <w:lang w:val="en-US"/>
+          <w:lang w:eastAsia="de-DE"/>
         </w:rPr>
         <w:drawing>
           <wp:inline distT="0" distB="0" distL="0" distR="0" wp14:anchorId="6233C1AE" wp14:editId="769A23AC">
@@ -279,6 +238,15 @@
     </w:p>
     <w:p>
       <w:pPr>
+        <w:pStyle w:val="Listenabsatz"/>
+        <w:ind w:left="785"/>
+        <w:rPr>
+          <w:lang w:val="en-US"/>
+        </w:rPr>
+      </w:pPr>
+    </w:p>
+    <w:p>
+      <w:pPr>
         <w:rPr>
           <w:lang w:val="en-US"/>
         </w:rPr>
@@ -286,7 +254,7 @@
       <w:r>
         <w:rPr>
           <w:noProof/>
-          <w:lang w:val="en-US"/>
+          <w:lang w:eastAsia="de-DE"/>
         </w:rPr>
         <w:drawing>
           <wp:anchor distT="0" distB="0" distL="114300" distR="114300" simplePos="0" relativeHeight="251657214" behindDoc="1" locked="0" layoutInCell="1" allowOverlap="1">
@@ -356,7 +324,7 @@
       <w:r>
         <w:rPr>
           <w:noProof/>
-          <w:lang w:val="en-US"/>
+          <w:lang w:eastAsia="de-DE"/>
         </w:rPr>
         <mc:AlternateContent>
           <mc:Choice Requires="wps">
@@ -451,7 +419,7 @@
       <w:r>
         <w:rPr>
           <w:noProof/>
-          <w:lang w:val="en-US"/>
+          <w:lang w:eastAsia="de-DE"/>
         </w:rPr>
         <w:lastRenderedPageBreak/>
         <mc:AlternateContent>
@@ -460,13 +428,13 @@
               <wp:anchor distT="0" distB="0" distL="114300" distR="114300" simplePos="0" relativeHeight="251661312" behindDoc="0" locked="0" layoutInCell="1" allowOverlap="1">
                 <wp:simplePos x="0" y="0"/>
                 <wp:positionH relativeFrom="column">
-                  <wp:posOffset>3553672</wp:posOffset>
+                  <wp:posOffset>3145512</wp:posOffset>
                 </wp:positionH>
                 <wp:positionV relativeFrom="paragraph">
-                  <wp:posOffset>200872</wp:posOffset>
+                  <wp:posOffset>190170</wp:posOffset>
                 </wp:positionV>
-                <wp:extent cx="1176866" cy="948266"/>
-                <wp:effectExtent l="19050" t="19050" r="61595" b="61595"/>
+                <wp:extent cx="1586306" cy="962685"/>
+                <wp:effectExtent l="19050" t="19050" r="52070" b="66040"/>
                 <wp:wrapNone/>
                 <wp:docPr id="7" name="Gerade Verbindung mit Pfeil 7"/>
                 <wp:cNvGraphicFramePr/>
@@ -477,7 +445,7 @@
                       <wps:spPr>
                         <a:xfrm>
                           <a:off x="0" y="0"/>
-                          <a:ext cx="1176866" cy="948266"/>
+                          <a:ext cx="1586306" cy="962685"/>
                         </a:xfrm>
                         <a:prstGeom prst="straightConnector1">
                           <a:avLst/>
@@ -518,11 +486,11 @@
           </mc:Choice>
           <mc:Fallback>
             <w:pict>
-              <v:shapetype w14:anchorId="761220FE" id="_x0000_t32" coordsize="21600,21600" o:spt="32" o:oned="t" path="m,l21600,21600e" filled="f">
+              <v:shapetype w14:anchorId="0FF5CC72" id="_x0000_t32" coordsize="21600,21600" o:spt="32" o:oned="t" path="m,l21600,21600e" filled="f">
                 <v:path arrowok="t" fillok="f" o:connecttype="none"/>
                 <o:lock v:ext="edit" shapetype="t"/>
               </v:shapetype>
-              <v:shape id="Gerade Verbindung mit Pfeil 7" o:spid="_x0000_s1026" type="#_x0000_t32" style="position:absolute;margin-left:279.8pt;margin-top:15.8pt;width:92.65pt;height:74.65pt;z-index:251661312;visibility:visible;mso-wrap-style:square;mso-width-percent:0;mso-height-percent:0;mso-wrap-distance-left:9pt;mso-wrap-distance-top:0;mso-wrap-distance-right:9pt;mso-wrap-distance-bottom:0;mso-position-horizontal:absolute;mso-position-horizontal-relative:text;mso-position-vertical:absolute;mso-position-vertical-relative:text;mso-width-percent:0;mso-height-percent:0;mso-width-relative:margin;mso-height-relative:margin" o:gfxdata="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" strokecolor="red" strokeweight="4pt">
+              <v:shape id="Gerade Verbindung mit Pfeil 7" o:spid="_x0000_s1026" type="#_x0000_t32" style="position:absolute;margin-left:247.7pt;margin-top:14.95pt;width:124.9pt;height:75.8pt;z-index:251661312;visibility:visible;mso-wrap-style:square;mso-width-percent:0;mso-height-percent:0;mso-wrap-distance-left:9pt;mso-wrap-distance-top:0;mso-wrap-distance-right:9pt;mso-wrap-distance-bottom:0;mso-position-horizontal:absolute;mso-position-horizontal-relative:text;mso-position-vertical:absolute;mso-position-vertical-relative:text;mso-width-percent:0;mso-height-percent:0;mso-width-relative:margin;mso-height-relative:margin" o:gfxdata="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" strokecolor="red" strokeweight="4pt">
                 <v:stroke endarrow="block" joinstyle="miter"/>
               </v:shape>
             </w:pict>
@@ -532,7 +500,7 @@
       <w:r>
         <w:rPr>
           <w:noProof/>
-          <w:lang w:val="en-US"/>
+          <w:lang w:eastAsia="de-DE"/>
         </w:rPr>
         <mc:AlternateContent>
           <mc:Choice Requires="wps">
@@ -540,13 +508,13 @@
               <wp:anchor distT="0" distB="0" distL="114300" distR="114300" simplePos="0" relativeHeight="251663360" behindDoc="0" locked="0" layoutInCell="1" allowOverlap="1" wp14:anchorId="4BABAF0E" wp14:editId="14678867">
                 <wp:simplePos x="0" y="0"/>
                 <wp:positionH relativeFrom="column">
-                  <wp:posOffset>3172671</wp:posOffset>
+                  <wp:posOffset>3167456</wp:posOffset>
                 </wp:positionH>
                 <wp:positionV relativeFrom="paragraph">
-                  <wp:posOffset>200872</wp:posOffset>
+                  <wp:posOffset>241376</wp:posOffset>
                 </wp:positionV>
-                <wp:extent cx="1515533" cy="1456266"/>
-                <wp:effectExtent l="38100" t="19050" r="46990" b="48895"/>
+                <wp:extent cx="1075335" cy="1419479"/>
+                <wp:effectExtent l="38100" t="19050" r="29845" b="47625"/>
                 <wp:wrapNone/>
                 <wp:docPr id="8" name="Gerade Verbindung mit Pfeil 8"/>
                 <wp:cNvGraphicFramePr/>
@@ -557,7 +525,7 @@
                       <wps:spPr>
                         <a:xfrm flipH="1">
                           <a:off x="0" y="0"/>
-                          <a:ext cx="1515533" cy="1456266"/>
+                          <a:ext cx="1075335" cy="1419479"/>
                         </a:xfrm>
                         <a:prstGeom prst="straightConnector1">
                           <a:avLst/>
@@ -598,19 +566,37 @@
           </mc:Choice>
           <mc:Fallback>
             <w:pict>
-              <v:shape w14:anchorId="08C8A521" id="Gerade Verbindung mit Pfeil 8" o:spid="_x0000_s1026" type="#_x0000_t32" style="position:absolute;margin-left:249.8pt;margin-top:15.8pt;width:119.35pt;height:114.65pt;flip:x;z-index:251663360;visibility:visible;mso-wrap-style:square;mso-width-percent:0;mso-height-percent:0;mso-wrap-distance-left:9pt;mso-wrap-distance-top:0;mso-wrap-distance-right:9pt;mso-wrap-distance-bottom:0;mso-position-horizontal:absolute;mso-position-horizontal-relative:text;mso-position-vertical:absolute;mso-position-vertical-relative:text;mso-width-percent:0;mso-height-percent:0;mso-width-relative:margin;mso-height-relative:margin" o:gfxdata="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" strokecolor="red" strokeweight="4pt">
+              <v:shape w14:anchorId="29401C52" id="Gerade Verbindung mit Pfeil 8" o:spid="_x0000_s1026" type="#_x0000_t32" style="position:absolute;margin-left:249.4pt;margin-top:19pt;width:84.65pt;height:111.75pt;flip:x;z-index:251663360;visibility:visible;mso-wrap-style:square;mso-width-percent:0;mso-height-percent:0;mso-wrap-distance-left:9pt;mso-wrap-distance-top:0;mso-wrap-distance-right:9pt;mso-wrap-distance-bottom:0;mso-position-horizontal:absolute;mso-position-horizontal-relative:text;mso-position-vertical:absolute;mso-position-vertical-relative:text;mso-width-percent:0;mso-height-percent:0;mso-width-relative:margin;mso-height-relative:margin" o:gfxdata="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" strokecolor="red" strokeweight="4pt">
                 <v:stroke endarrow="block" joinstyle="miter"/>
               </v:shape>
             </w:pict>
           </mc:Fallback>
         </mc:AlternateContent>
       </w:r>
-      <w:proofErr w:type="gramStart"/>
-      <w:r>
-        <w:rPr>
-          <w:lang w:val="en-US"/>
-        </w:rPr>
-        <w:t xml:space="preserve">Either scroll through the applications or use the search bar and find </w:t>
+      <w:r>
+        <w:rPr>
+          <w:noProof/>
+          <w:lang w:val="en-US" w:eastAsia="de-DE"/>
+        </w:rPr>
+        <w:t>Scroll</w:t>
+      </w:r>
+      <w:r>
+        <w:rPr>
+          <w:lang w:val="en-US"/>
+        </w:rPr>
+        <w:t xml:space="preserve"> through the applications or use the search bar </w:t>
+      </w:r>
+      <w:r>
+        <w:rPr>
+          <w:lang w:val="en-US"/>
+        </w:rPr>
+        <w:t>to</w:t>
+      </w:r>
+      <w:r>
+        <w:rPr>
+          <w:lang w:val="en-US"/>
+        </w:rPr>
+        <w:t xml:space="preserve"> find </w:t>
       </w:r>
       <w:r>
         <w:rPr>
@@ -618,19 +604,19 @@
         </w:rPr>
         <w:t>“</w:t>
       </w:r>
-      <w:proofErr w:type="spellStart"/>
-      <w:r>
-        <w:rPr>
-          <w:lang w:val="en-US"/>
-        </w:rPr>
-        <w:t>RStudio</w:t>
-      </w:r>
-      <w:proofErr w:type="spellEnd"/>
-      <w:r>
-        <w:rPr>
-          <w:lang w:val="en-US"/>
-        </w:rPr>
-        <w:t xml:space="preserve"> + R</w:t>
+      <w:r>
+        <w:rPr>
+          <w:lang w:val="en-US"/>
+        </w:rPr>
+        <w:t xml:space="preserve">RStudio </w:t>
+      </w:r>
+      <w:bookmarkStart w:id="0" w:name="_GoBack"/>
+      <w:bookmarkEnd w:id="0"/>
+      <w:r>
+        <w:rPr>
+          <w:lang w:val="en-US"/>
+        </w:rPr>
+        <w:t>+ R</w:t>
       </w:r>
       <w:r>
         <w:rPr>
@@ -650,7 +636,6 @@
         </w:rPr>
         <w:t xml:space="preserve"> click on the tile.</w:t>
       </w:r>
-      <w:proofErr w:type="gramEnd"/>
       <w:r>
         <w:rPr>
           <w:noProof/>
@@ -668,7 +653,7 @@
       <w:r>
         <w:rPr>
           <w:noProof/>
-          <w:lang w:val="en-US"/>
+          <w:lang w:eastAsia="de-DE"/>
         </w:rPr>
         <w:drawing>
           <wp:anchor distT="0" distB="0" distL="114300" distR="114300" simplePos="0" relativeHeight="251658239" behindDoc="0" locked="0" layoutInCell="1" allowOverlap="1">
@@ -730,7 +715,7 @@
       <w:r>
         <w:rPr>
           <w:noProof/>
-          <w:lang w:val="en-US"/>
+          <w:lang w:eastAsia="de-DE"/>
         </w:rPr>
         <mc:AlternateContent>
           <mc:Choice Requires="wps">
@@ -834,7 +819,7 @@
       <w:r>
         <w:rPr>
           <w:noProof/>
-          <w:lang w:val="en-US"/>
+          <w:lang w:eastAsia="de-DE"/>
         </w:rPr>
         <mc:AlternateContent>
           <mc:Choice Requires="wps">
@@ -842,10 +827,10 @@
               <wp:anchor distT="0" distB="0" distL="114300" distR="114300" simplePos="0" relativeHeight="251665408" behindDoc="0" locked="0" layoutInCell="1" allowOverlap="1" wp14:anchorId="6E762CCA" wp14:editId="46A143AF">
                 <wp:simplePos x="0" y="0"/>
                 <wp:positionH relativeFrom="column">
-                  <wp:posOffset>1811231</wp:posOffset>
+                  <wp:posOffset>1768736</wp:posOffset>
                 </wp:positionH>
                 <wp:positionV relativeFrom="paragraph">
-                  <wp:posOffset>1450975</wp:posOffset>
+                  <wp:posOffset>1435119</wp:posOffset>
                 </wp:positionV>
                 <wp:extent cx="1011382" cy="266823"/>
                 <wp:effectExtent l="0" t="0" r="17780" b="19050"/>
@@ -907,7 +892,7 @@
           </mc:Choice>
           <mc:Fallback>
             <w:pict>
-              <v:oval w14:anchorId="246A50C5" id="Ellipse 9" o:spid="_x0000_s1026" style="position:absolute;margin-left:142.6pt;margin-top:114.25pt;width:79.65pt;height:21pt;z-index:251665408;visibility:visible;mso-wrap-style:square;mso-width-percent:0;mso-height-percent:0;mso-wrap-distance-left:9pt;mso-wrap-distance-top:0;mso-wrap-distance-right:9pt;mso-wrap-distance-bottom:0;mso-position-horizontal:absolute;mso-position-horizontal-relative:text;mso-position-vertical:absolute;mso-position-vertical-relative:text;mso-width-percent:0;mso-height-percent:0;mso-width-relative:margin;mso-height-relative:margin;v-text-anchor:middle" o:gfxdata="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" filled="f" strokecolor="red" strokeweight="1pt">
+              <v:oval w14:anchorId="55036AE6" id="Ellipse 9" o:spid="_x0000_s1026" style="position:absolute;margin-left:139.25pt;margin-top:113pt;width:79.65pt;height:21pt;z-index:251665408;visibility:visible;mso-wrap-style:square;mso-width-percent:0;mso-height-percent:0;mso-wrap-distance-left:9pt;mso-wrap-distance-top:0;mso-wrap-distance-right:9pt;mso-wrap-distance-bottom:0;mso-position-horizontal:absolute;mso-position-horizontal-relative:text;mso-position-vertical:absolute;mso-position-vertical-relative:text;mso-width-percent:0;mso-height-percent:0;mso-width-relative:margin;mso-height-relative:margin;v-text-anchor:middle" o:gfxdata="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" filled="f" strokecolor="red" strokeweight="1pt">
                 <v:stroke joinstyle="miter"/>
               </v:oval>
             </w:pict>
@@ -917,7 +902,7 @@
       <w:r>
         <w:rPr>
           <w:noProof/>
-          <w:lang w:val="en-US"/>
+          <w:lang w:eastAsia="de-DE"/>
         </w:rPr>
         <w:drawing>
           <wp:anchor distT="0" distB="0" distL="114300" distR="114300" simplePos="0" relativeHeight="251656189" behindDoc="1" locked="0" layoutInCell="1" allowOverlap="1">
@@ -981,48 +966,66 @@
         <w:rPr>
           <w:lang w:val="en-US"/>
         </w:rPr>
-        <w:t>Click the blue „Install“</w:t>
-      </w:r>
-      <w:r>
-        <w:rPr>
-          <w:lang w:val="en-US"/>
-        </w:rPr>
-        <w:t>-button</w:t>
-      </w:r>
-    </w:p>
-    <w:p>
-      <w:pPr>
-        <w:pStyle w:val="Listenabsatz"/>
-        <w:ind w:left="785"/>
-        <w:rPr>
-          <w:lang w:val="en-US"/>
-        </w:rPr>
-      </w:pPr>
-    </w:p>
-    <w:p>
-      <w:pPr>
-        <w:pStyle w:val="Listenabsatz"/>
-        <w:ind w:left="785"/>
-        <w:rPr>
-          <w:lang w:val="en-US"/>
-        </w:rPr>
-      </w:pPr>
-    </w:p>
-    <w:p>
-      <w:pPr>
-        <w:tabs>
-          <w:tab w:val="left" w:pos="1627"/>
-        </w:tabs>
-        <w:rPr>
-          <w:sz w:val="28"/>
-          <w:u w:val="single"/>
-          <w:lang w:val="en-US"/>
-        </w:rPr>
-      </w:pPr>
-      <w:r>
-        <w:rPr>
-          <w:sz w:val="28"/>
-          <w:u w:val="single"/>
+        <w:t xml:space="preserve">Click the blue “Install” </w:t>
+      </w:r>
+      <w:r>
+        <w:rPr>
+          <w:lang w:val="en-US"/>
+        </w:rPr>
+        <w:t>button</w:t>
+      </w:r>
+      <w:r>
+        <w:rPr>
+          <w:lang w:val="en-US"/>
+        </w:rPr>
+        <w:t>.</w:t>
+      </w:r>
+    </w:p>
+    <w:p>
+      <w:pPr>
+        <w:pStyle w:val="Listenabsatz"/>
+        <w:ind w:left="785"/>
+        <w:rPr>
+          <w:lang w:val="en-US"/>
+        </w:rPr>
+      </w:pPr>
+    </w:p>
+    <w:p>
+      <w:pPr>
+        <w:pStyle w:val="Listenabsatz"/>
+        <w:ind w:left="785"/>
+        <w:rPr>
+          <w:lang w:val="en-US"/>
+        </w:rPr>
+      </w:pPr>
+    </w:p>
+    <w:p>
+      <w:pPr>
+        <w:pStyle w:val="Listenabsatz"/>
+        <w:ind w:left="785"/>
+        <w:rPr>
+          <w:lang w:val="en-US"/>
+        </w:rPr>
+      </w:pPr>
+    </w:p>
+    <w:p>
+      <w:pPr>
+        <w:pStyle w:val="Listenabsatz"/>
+        <w:ind w:left="785"/>
+        <w:rPr>
+          <w:lang w:val="en-US"/>
+        </w:rPr>
+      </w:pPr>
+    </w:p>
+    <w:p>
+      <w:pPr>
+        <w:pStyle w:val="berschrift2"/>
+        <w:rPr>
+          <w:lang w:val="en-US"/>
+        </w:rPr>
+      </w:pPr>
+      <w:r>
+        <w:rPr>
           <w:lang w:val="en-US"/>
         </w:rPr>
         <w:lastRenderedPageBreak/>
@@ -1030,24 +1033,18 @@
       </w:r>
       <w:r>
         <w:rPr>
-          <w:sz w:val="28"/>
-          <w:u w:val="single"/>
           <w:lang w:val="en-US"/>
         </w:rPr>
         <w:t xml:space="preserve"> HZI-Member</w:t>
       </w:r>
       <w:r>
         <w:rPr>
-          <w:sz w:val="28"/>
-          <w:u w:val="single"/>
           <w:lang w:val="en-US"/>
         </w:rPr>
         <w:t xml:space="preserve"> or using you own PC (</w:t>
       </w:r>
       <w:r>
         <w:rPr>
-          <w:sz w:val="28"/>
-          <w:u w:val="single"/>
           <w:lang w:val="en-US"/>
         </w:rPr>
         <w:t>you need administrator rights to install software on your machine):</w:t>
@@ -1079,86 +1076,30 @@
         </w:rPr>
         <w:t xml:space="preserve"> “</w:t>
       </w:r>
-      <w:r>
-        <w:rPr>
-          <w:lang w:val="en-US"/>
-        </w:rPr>
-        <w:fldChar w:fldCharType="begin"/>
-      </w:r>
-      <w:r>
-        <w:rPr>
-          <w:lang w:val="en-US"/>
-        </w:rPr>
-        <w:instrText xml:space="preserve"> HYPERLINK "https://cran.r-project.org/" </w:instrText>
-      </w:r>
-      <w:r>
-        <w:rPr>
-          <w:lang w:val="en-US"/>
-        </w:rPr>
-      </w:r>
-      <w:r>
-        <w:rPr>
-          <w:lang w:val="en-US"/>
-        </w:rPr>
-        <w:fldChar w:fldCharType="separate"/>
-      </w:r>
-      <w:r>
-        <w:rPr>
-          <w:rStyle w:val="Hyperlink"/>
-          <w:lang w:val="en-US"/>
-        </w:rPr>
-        <w:t>R</w:t>
-      </w:r>
-      <w:r>
-        <w:rPr>
-          <w:lang w:val="en-US"/>
-        </w:rPr>
-        <w:fldChar w:fldCharType="end"/>
-      </w:r>
+      <w:hyperlink r:id="rId8" w:history="1">
+        <w:r>
+          <w:rPr>
+            <w:rStyle w:val="Hyperlink"/>
+            <w:lang w:val="en-US"/>
+          </w:rPr>
+          <w:t>R</w:t>
+        </w:r>
+      </w:hyperlink>
       <w:r>
         <w:rPr>
           <w:lang w:val="en-US"/>
         </w:rPr>
         <w:t>” and “</w:t>
       </w:r>
-      <w:proofErr w:type="spellStart"/>
-      <w:r>
-        <w:rPr>
-          <w:lang w:val="en-US"/>
-        </w:rPr>
-        <w:fldChar w:fldCharType="begin"/>
-      </w:r>
-      <w:r>
-        <w:rPr>
-          <w:lang w:val="en-US"/>
-        </w:rPr>
-        <w:instrText xml:space="preserve"> HYPERLINK "https://www.heise.de/download/product/rstudio" </w:instrText>
-      </w:r>
-      <w:r>
-        <w:rPr>
-          <w:lang w:val="en-US"/>
-        </w:rPr>
-      </w:r>
-      <w:r>
-        <w:rPr>
-          <w:lang w:val="en-US"/>
-        </w:rPr>
-        <w:fldChar w:fldCharType="separate"/>
-      </w:r>
-      <w:r>
-        <w:rPr>
-          <w:rStyle w:val="Hyperlink"/>
-          <w:lang w:val="en-US"/>
-        </w:rPr>
-        <w:t>RStudio</w:t>
-      </w:r>
-      <w:proofErr w:type="spellEnd"/>
-      <w:r>
-        <w:rPr>
-          <w:lang w:val="en-US"/>
-        </w:rPr>
-        <w:fldChar w:fldCharType="end"/>
-      </w:r>
+      <w:hyperlink r:id="rId9" w:history="1">
+        <w:r>
+          <w:rPr>
+            <w:rStyle w:val="Hyperlink"/>
+            <w:lang w:val="en-US"/>
+          </w:rPr>
+          <w:t>RStudio</w:t>
+        </w:r>
+      </w:hyperlink>
       <w:r>
         <w:rPr>
           <w:lang w:val="en-US"/>
@@ -1213,7 +1154,7 @@
       <w:r>
         <w:rPr>
           <w:noProof/>
-          <w:lang w:val="en-US"/>
+          <w:lang w:eastAsia="de-DE"/>
         </w:rPr>
         <w:drawing>
           <wp:inline distT="0" distB="0" distL="0" distR="0" wp14:anchorId="766B7D90" wp14:editId="14BCE970">
@@ -1231,7 +1172,7 @@
                     <pic:cNvPicPr/>
                   </pic:nvPicPr>
                   <pic:blipFill>
-                    <a:blip r:embed="rId8"/>
+                    <a:blip r:embed="rId10"/>
                     <a:stretch>
                       <a:fillRect/>
                     </a:stretch>
@@ -1278,7 +1219,7 @@
       <w:r>
         <w:rPr>
           <w:noProof/>
-          <w:lang w:val="en-US"/>
+          <w:lang w:eastAsia="de-DE"/>
         </w:rPr>
         <w:drawing>
           <wp:inline distT="0" distB="0" distL="0" distR="0" wp14:anchorId="61C904F7" wp14:editId="7DEDA28A">
@@ -1296,7 +1237,7 @@
                     <pic:cNvPicPr/>
                   </pic:nvPicPr>
                   <pic:blipFill>
-                    <a:blip r:embed="rId9"/>
+                    <a:blip r:embed="rId11"/>
                     <a:stretch>
                       <a:fillRect/>
                     </a:stretch>
@@ -1443,7 +1384,14 @@
         <w:rPr>
           <w:lang w:val="en-US"/>
         </w:rPr>
-        <w:t xml:space="preserve">Choose a desired language and agree to the license. Follow the recommended </w:t>
+        <w:lastRenderedPageBreak/>
+        <w:t xml:space="preserve">Choose a desired language and agree to the </w:t>
+      </w:r>
+      <w:r>
+        <w:rPr>
+          <w:lang w:val="en-US"/>
+        </w:rPr>
+        <w:t>license. Follow the recommendations or change things as you wish.</w:t>
       </w:r>
     </w:p>
     <w:p>
@@ -1472,7 +1420,7 @@
       <w:r>
         <w:rPr>
           <w:noProof/>
-          <w:lang w:val="en-US"/>
+          <w:lang w:eastAsia="de-DE"/>
         </w:rPr>
         <w:drawing>
           <wp:anchor distT="0" distB="0" distL="114300" distR="114300" simplePos="0" relativeHeight="251666432" behindDoc="0" locked="0" layoutInCell="1" allowOverlap="1">
@@ -1498,7 +1446,7 @@
                     <pic:cNvPicPr/>
                   </pic:nvPicPr>
                   <pic:blipFill>
-                    <a:blip r:embed="rId10" cstate="print">
+                    <a:blip r:embed="rId12" cstate="print">
                       <a:extLst>
                         <a:ext uri="{28A0092B-C50C-407E-A947-70E740481C1C}">
                           <a14:useLocalDpi xmlns:a14="http://schemas.microsoft.com/office/drawing/2010/main" val="0"/>
@@ -1533,7 +1481,7 @@
       <w:r>
         <w:rPr>
           <w:noProof/>
-          <w:lang w:val="en-US"/>
+          <w:lang w:eastAsia="de-DE"/>
         </w:rPr>
         <w:drawing>
           <wp:anchor distT="0" distB="0" distL="114300" distR="114300" simplePos="0" relativeHeight="251667456" behindDoc="0" locked="0" layoutInCell="1" allowOverlap="1">
@@ -1559,7 +1507,7 @@
                     <pic:cNvPicPr/>
                   </pic:nvPicPr>
                   <pic:blipFill>
-                    <a:blip r:embed="rId11" cstate="print">
+                    <a:blip r:embed="rId13" cstate="print">
                       <a:extLst>
                         <a:ext uri="{28A0092B-C50C-407E-A947-70E740481C1C}">
                           <a14:useLocalDpi xmlns:a14="http://schemas.microsoft.com/office/drawing/2010/main" val="0"/>
@@ -1726,7 +1674,7 @@
       <w:r>
         <w:rPr>
           <w:noProof/>
-          <w:lang w:val="en-US"/>
+          <w:lang w:eastAsia="de-DE"/>
         </w:rPr>
         <w:drawing>
           <wp:anchor distT="0" distB="0" distL="114300" distR="114300" simplePos="0" relativeHeight="251669504" behindDoc="1" locked="0" layoutInCell="1" allowOverlap="1">
@@ -1760,7 +1708,7 @@
                     <pic:cNvPicPr/>
                   </pic:nvPicPr>
                   <pic:blipFill>
-                    <a:blip r:embed="rId12" cstate="print">
+                    <a:blip r:embed="rId14" cstate="print">
                       <a:extLst>
                         <a:ext uri="{28A0092B-C50C-407E-A947-70E740481C1C}">
                           <a14:useLocalDpi xmlns:a14="http://schemas.microsoft.com/office/drawing/2010/main" val="0"/>
@@ -1795,7 +1743,7 @@
       <w:r>
         <w:rPr>
           <w:noProof/>
-          <w:lang w:val="en-US"/>
+          <w:lang w:eastAsia="de-DE"/>
         </w:rPr>
         <w:drawing>
           <wp:anchor distT="0" distB="0" distL="114300" distR="114300" simplePos="0" relativeHeight="251671552" behindDoc="1" locked="0" layoutInCell="1" allowOverlap="1">
@@ -1829,7 +1777,7 @@
                     <pic:cNvPicPr/>
                   </pic:nvPicPr>
                   <pic:blipFill>
-                    <a:blip r:embed="rId13" cstate="print">
+                    <a:blip r:embed="rId15" cstate="print">
                       <a:extLst>
                         <a:ext uri="{28A0092B-C50C-407E-A947-70E740481C1C}">
                           <a14:useLocalDpi xmlns:a14="http://schemas.microsoft.com/office/drawing/2010/main" val="0"/>
@@ -1996,7 +1944,7 @@
       <w:r>
         <w:rPr>
           <w:noProof/>
-          <w:lang w:val="en-US"/>
+          <w:lang w:eastAsia="de-DE"/>
         </w:rPr>
         <w:drawing>
           <wp:anchor distT="0" distB="0" distL="114300" distR="114300" simplePos="0" relativeHeight="251670528" behindDoc="1" locked="0" layoutInCell="1" allowOverlap="1">
@@ -2030,7 +1978,7 @@
                     <pic:cNvPicPr/>
                   </pic:nvPicPr>
                   <pic:blipFill>
-                    <a:blip r:embed="rId14" cstate="print">
+                    <a:blip r:embed="rId16" cstate="print">
                       <a:extLst>
                         <a:ext uri="{28A0092B-C50C-407E-A947-70E740481C1C}">
                           <a14:useLocalDpi xmlns:a14="http://schemas.microsoft.com/office/drawing/2010/main" val="0"/>
@@ -2065,7 +2013,7 @@
       <w:r>
         <w:rPr>
           <w:noProof/>
-          <w:lang w:val="en-US"/>
+          <w:lang w:eastAsia="de-DE"/>
         </w:rPr>
         <w:drawing>
           <wp:anchor distT="0" distB="0" distL="114300" distR="114300" simplePos="0" relativeHeight="251668480" behindDoc="1" locked="0" layoutInCell="1" allowOverlap="1">
@@ -2099,7 +2047,7 @@
                     <pic:cNvPicPr/>
                   </pic:nvPicPr>
                   <pic:blipFill>
-                    <a:blip r:embed="rId15" cstate="print">
+                    <a:blip r:embed="rId17" cstate="print">
                       <a:extLst>
                         <a:ext uri="{28A0092B-C50C-407E-A947-70E740481C1C}">
                           <a14:useLocalDpi xmlns:a14="http://schemas.microsoft.com/office/drawing/2010/main" val="0"/>
@@ -2270,7 +2218,25 @@
         <w:rPr>
           <w:lang w:val="en-US"/>
         </w:rPr>
-        <w:t>Wait till the installation is finished and finish the setup</w:t>
+        <w:t xml:space="preserve">Wait </w:t>
+      </w:r>
+      <w:r>
+        <w:rPr>
+          <w:lang w:val="en-US"/>
+        </w:rPr>
+        <w:t>until</w:t>
+      </w:r>
+      <w:r>
+        <w:rPr>
+          <w:lang w:val="en-US"/>
+        </w:rPr>
+        <w:t xml:space="preserve"> the installation is finished and finish the setup</w:t>
+      </w:r>
+      <w:r>
+        <w:rPr>
+          <w:lang w:val="en-US"/>
+        </w:rPr>
+        <w:t>.</w:t>
       </w:r>
     </w:p>
     <w:p>
@@ -2287,7 +2253,7 @@
       <w:r>
         <w:rPr>
           <w:noProof/>
-          <w:lang w:val="en-US"/>
+          <w:lang w:eastAsia="de-DE"/>
         </w:rPr>
         <w:drawing>
           <wp:anchor distT="0" distB="0" distL="114300" distR="114300" simplePos="0" relativeHeight="251672576" behindDoc="1" locked="0" layoutInCell="1" allowOverlap="1">
@@ -2321,7 +2287,7 @@
                     <pic:cNvPicPr/>
                   </pic:nvPicPr>
                   <pic:blipFill>
-                    <a:blip r:embed="rId16" cstate="print">
+                    <a:blip r:embed="rId18" cstate="print">
                       <a:extLst>
                         <a:ext uri="{28A0092B-C50C-407E-A947-70E740481C1C}">
                           <a14:useLocalDpi xmlns:a14="http://schemas.microsoft.com/office/drawing/2010/main" val="0"/>
@@ -2356,7 +2322,7 @@
       <w:r>
         <w:rPr>
           <w:noProof/>
-          <w:lang w:val="en-US"/>
+          <w:lang w:eastAsia="de-DE"/>
         </w:rPr>
         <w:drawing>
           <wp:anchor distT="0" distB="0" distL="114300" distR="114300" simplePos="0" relativeHeight="251673600" behindDoc="1" locked="0" layoutInCell="1" allowOverlap="1">
@@ -2390,7 +2356,7 @@
                     <pic:cNvPicPr/>
                   </pic:nvPicPr>
                   <pic:blipFill>
-                    <a:blip r:embed="rId17" cstate="print">
+                    <a:blip r:embed="rId19" cstate="print">
                       <a:extLst>
                         <a:ext uri="{28A0092B-C50C-407E-A947-70E740481C1C}">
                           <a14:useLocalDpi xmlns:a14="http://schemas.microsoft.com/office/drawing/2010/main" val="0"/>
@@ -2453,21 +2419,19 @@
         <w:rPr>
           <w:lang w:val="en-US"/>
         </w:rPr>
-        <w:t xml:space="preserve">Execute the </w:t>
-      </w:r>
-      <w:proofErr w:type="spellStart"/>
-      <w:r>
-        <w:rPr>
-          <w:lang w:val="en-US"/>
-        </w:rPr>
-        <w:t>RStudio</w:t>
-      </w:r>
-      <w:proofErr w:type="spellEnd"/>
-      <w:r>
-        <w:rPr>
-          <w:lang w:val="en-US"/>
-        </w:rPr>
-        <w:t xml:space="preserve"> setup file and follow the recommendations </w:t>
+        <w:t>Execute the</w:t>
+      </w:r>
+      <w:r>
+        <w:rPr>
+          <w:lang w:val="en-US"/>
+        </w:rPr>
+        <w:t xml:space="preserve"> downloaded</w:t>
+      </w:r>
+      <w:r>
+        <w:rPr>
+          <w:lang w:val="en-US"/>
+        </w:rPr>
+        <w:t xml:space="preserve"> RStudio setup file and follow the recommendations </w:t>
       </w:r>
       <w:r>
         <w:rPr>
@@ -2496,7 +2460,7 @@
       <w:r>
         <w:rPr>
           <w:noProof/>
-          <w:lang w:val="en-US"/>
+          <w:lang w:eastAsia="de-DE"/>
         </w:rPr>
         <w:drawing>
           <wp:anchor distT="0" distB="0" distL="114300" distR="114300" simplePos="0" relativeHeight="251677696" behindDoc="1" locked="0" layoutInCell="1" allowOverlap="1">
@@ -2530,7 +2494,7 @@
                     <pic:cNvPicPr/>
                   </pic:nvPicPr>
                   <pic:blipFill>
-                    <a:blip r:embed="rId18">
+                    <a:blip r:embed="rId20">
                       <a:extLst>
                         <a:ext uri="{28A0092B-C50C-407E-A947-70E740481C1C}">
                           <a14:useLocalDpi xmlns:a14="http://schemas.microsoft.com/office/drawing/2010/main" val="0"/>
@@ -2565,7 +2529,7 @@
       <w:r>
         <w:rPr>
           <w:noProof/>
-          <w:lang w:val="en-US"/>
+          <w:lang w:eastAsia="de-DE"/>
         </w:rPr>
         <w:drawing>
           <wp:anchor distT="0" distB="0" distL="114300" distR="114300" simplePos="0" relativeHeight="251676672" behindDoc="1" locked="0" layoutInCell="1" allowOverlap="1">
@@ -2599,7 +2563,7 @@
                     <pic:cNvPicPr/>
                   </pic:nvPicPr>
                   <pic:blipFill>
-                    <a:blip r:embed="rId19">
+                    <a:blip r:embed="rId21">
                       <a:extLst>
                         <a:ext uri="{28A0092B-C50C-407E-A947-70E740481C1C}">
                           <a14:useLocalDpi xmlns:a14="http://schemas.microsoft.com/office/drawing/2010/main" val="0"/>
@@ -2634,7 +2598,7 @@
       <w:r>
         <w:rPr>
           <w:noProof/>
-          <w:lang w:val="en-US"/>
+          <w:lang w:eastAsia="de-DE"/>
         </w:rPr>
         <w:drawing>
           <wp:anchor distT="0" distB="0" distL="114300" distR="114300" simplePos="0" relativeHeight="251675648" behindDoc="1" locked="0" layoutInCell="1" allowOverlap="1">
@@ -2668,7 +2632,7 @@
                     <pic:cNvPicPr/>
                   </pic:nvPicPr>
                   <pic:blipFill>
-                    <a:blip r:embed="rId20">
+                    <a:blip r:embed="rId22">
                       <a:extLst>
                         <a:ext uri="{28A0092B-C50C-407E-A947-70E740481C1C}">
                           <a14:useLocalDpi xmlns:a14="http://schemas.microsoft.com/office/drawing/2010/main" val="0"/>
@@ -2703,7 +2667,7 @@
       <w:r>
         <w:rPr>
           <w:noProof/>
-          <w:lang w:val="en-US"/>
+          <w:lang w:eastAsia="de-DE"/>
         </w:rPr>
         <w:drawing>
           <wp:anchor distT="0" distB="0" distL="114300" distR="114300" simplePos="0" relativeHeight="251674624" behindDoc="1" locked="0" layoutInCell="1" allowOverlap="1">
@@ -2737,7 +2701,7 @@
                     <pic:cNvPicPr/>
                   </pic:nvPicPr>
                   <pic:blipFill>
-                    <a:blip r:embed="rId21">
+                    <a:blip r:embed="rId23">
                       <a:extLst>
                         <a:ext uri="{28A0092B-C50C-407E-A947-70E740481C1C}">
                           <a14:useLocalDpi xmlns:a14="http://schemas.microsoft.com/office/drawing/2010/main" val="0"/>
@@ -2791,36 +2755,16 @@
     </w:p>
     <w:p>
       <w:pPr>
-        <w:rPr>
-          <w:u w:val="single"/>
-          <w:lang w:val="en-US"/>
-        </w:rPr>
-      </w:pPr>
-      <w:r>
-        <w:rPr>
-          <w:sz w:val="28"/>
-          <w:u w:val="single"/>
-          <w:lang w:val="en-US"/>
-        </w:rPr>
-        <w:t>Setting “</w:t>
-      </w:r>
-      <w:proofErr w:type="spellStart"/>
-      <w:r>
-        <w:rPr>
-          <w:sz w:val="28"/>
-          <w:u w:val="single"/>
-          <w:lang w:val="en-US"/>
-        </w:rPr>
-        <w:t>RStudio</w:t>
-      </w:r>
-      <w:proofErr w:type="spellEnd"/>
-      <w:r>
-        <w:rPr>
-          <w:sz w:val="28"/>
-          <w:u w:val="single"/>
-          <w:lang w:val="en-US"/>
-        </w:rPr>
-        <w:t>” up and checking if the installation worked:</w:t>
+        <w:pStyle w:val="berschrift2"/>
+        <w:rPr>
+          <w:lang w:val="en-US"/>
+        </w:rPr>
+      </w:pPr>
+      <w:r>
+        <w:rPr>
+          <w:lang w:val="en-US"/>
+        </w:rPr>
+        <w:t>Setting “RStudio” up and checking if the installation worked:</w:t>
       </w:r>
     </w:p>
     <w:p>
@@ -2838,21 +2782,7 @@
         <w:rPr>
           <w:lang w:val="en-US"/>
         </w:rPr>
-        <w:t>Start “</w:t>
-      </w:r>
-      <w:proofErr w:type="spellStart"/>
-      <w:r>
-        <w:rPr>
-          <w:lang w:val="en-US"/>
-        </w:rPr>
-        <w:t>RStudio</w:t>
-      </w:r>
-      <w:proofErr w:type="spellEnd"/>
-      <w:r>
-        <w:rPr>
-          <w:lang w:val="en-US"/>
-        </w:rPr>
-        <w:t>”.</w:t>
+        <w:t>Start “RStudio”.</w:t>
       </w:r>
     </w:p>
     <w:p>
@@ -2866,7 +2796,7 @@
       <w:r>
         <w:rPr>
           <w:noProof/>
-          <w:lang w:val="en-US"/>
+          <w:lang w:eastAsia="de-DE"/>
         </w:rPr>
         <w:drawing>
           <wp:anchor distT="0" distB="0" distL="114300" distR="114300" simplePos="0" relativeHeight="251679744" behindDoc="1" locked="0" layoutInCell="1" allowOverlap="1">
@@ -2900,7 +2830,7 @@
                     <pic:cNvPicPr/>
                   </pic:nvPicPr>
                   <pic:blipFill>
-                    <a:blip r:embed="rId22" cstate="print">
+                    <a:blip r:embed="rId24" cstate="print">
                       <a:extLst>
                         <a:ext uri="{28A0092B-C50C-407E-A947-70E740481C1C}">
                           <a14:useLocalDpi xmlns:a14="http://schemas.microsoft.com/office/drawing/2010/main" val="0"/>
@@ -3072,35 +3002,7 @@
         <w:rPr>
           <w:lang w:val="en-US"/>
         </w:rPr>
-        <w:t>“</w:t>
-      </w:r>
-      <w:proofErr w:type="spellStart"/>
-      <w:r>
-        <w:rPr>
-          <w:lang w:val="en-US"/>
-        </w:rPr>
-        <w:t>RStudio</w:t>
-      </w:r>
-      <w:proofErr w:type="spellEnd"/>
-      <w:r>
-        <w:rPr>
-          <w:lang w:val="en-US"/>
-        </w:rPr>
-        <w:t>” might ask you which version of “R” you want to use in “</w:t>
-      </w:r>
-      <w:proofErr w:type="spellStart"/>
-      <w:r>
-        <w:rPr>
-          <w:lang w:val="en-US"/>
-        </w:rPr>
-        <w:t>RStudio</w:t>
-      </w:r>
-      <w:proofErr w:type="spellEnd"/>
-      <w:r>
-        <w:rPr>
-          <w:lang w:val="en-US"/>
-        </w:rPr>
-        <w:t>”. If so, click the option as shown below.</w:t>
+        <w:t>“RStudio” might ask you which version of “R” you want to use in “RStudio”. If so, click the option as shown below.</w:t>
       </w:r>
     </w:p>
     <w:p>
@@ -3114,7 +3016,7 @@
       <w:r>
         <w:rPr>
           <w:noProof/>
-          <w:lang w:val="en-US"/>
+          <w:lang w:eastAsia="de-DE"/>
         </w:rPr>
         <w:drawing>
           <wp:anchor distT="0" distB="0" distL="114300" distR="114300" simplePos="0" relativeHeight="251678720" behindDoc="1" locked="0" layoutInCell="1" allowOverlap="1">
@@ -3148,7 +3050,7 @@
                     <pic:cNvPicPr/>
                   </pic:nvPicPr>
                   <pic:blipFill>
-                    <a:blip r:embed="rId23">
+                    <a:blip r:embed="rId25">
                       <a:extLst>
                         <a:ext uri="{28A0092B-C50C-407E-A947-70E740481C1C}">
                           <a14:useLocalDpi xmlns:a14="http://schemas.microsoft.com/office/drawing/2010/main" val="0"/>
@@ -3307,21 +3209,7 @@
         <w:rPr>
           <w:lang w:val="en-US"/>
         </w:rPr>
-        <w:t>“</w:t>
-      </w:r>
-      <w:proofErr w:type="spellStart"/>
-      <w:r>
-        <w:rPr>
-          <w:lang w:val="en-US"/>
-        </w:rPr>
-        <w:t>RStudio</w:t>
-      </w:r>
-      <w:proofErr w:type="spellEnd"/>
-      <w:r>
-        <w:rPr>
-          <w:lang w:val="en-US"/>
-        </w:rPr>
-        <w:t>” should start and look similar to the following image (some colors might be different). Click in the panel labeled “Console”.  The cursor should flash right of “&gt;”. Type “version” and hit Enter.</w:t>
+        <w:t>“RStudio” should start and look similar to the following image (some colors might be different). Click in the panel labeled “Console”.  The cursor should flash right of “&gt;”. Type “version” and hit Enter.</w:t>
       </w:r>
       <w:r>
         <w:rPr>
@@ -3347,7 +3235,7 @@
       <w:r>
         <w:rPr>
           <w:noProof/>
-          <w:lang w:val="en-US"/>
+          <w:lang w:eastAsia="de-DE"/>
         </w:rPr>
         <w:drawing>
           <wp:anchor distT="0" distB="0" distL="114300" distR="114300" simplePos="0" relativeHeight="251680768" behindDoc="1" locked="0" layoutInCell="1" allowOverlap="1">
@@ -3381,7 +3269,7 @@
                     <pic:cNvPicPr/>
                   </pic:nvPicPr>
                   <pic:blipFill>
-                    <a:blip r:embed="rId24" cstate="print">
+                    <a:blip r:embed="rId26" cstate="print">
                       <a:extLst>
                         <a:ext uri="{28A0092B-C50C-407E-A947-70E740481C1C}">
                           <a14:useLocalDpi xmlns:a14="http://schemas.microsoft.com/office/drawing/2010/main" val="0"/>
@@ -3424,8 +3312,6 @@
           <w:lang w:val="en-US"/>
         </w:rPr>
       </w:pPr>
-      <w:bookmarkStart w:id="0" w:name="_GoBack"/>
-      <w:bookmarkEnd w:id="0"/>
     </w:p>
     <w:sectPr>
       <w:pgSz w:w="11906" w:h="16838"/>
@@ -4103,6 +3989,49 @@
     <w:name w:val="Normal"/>
     <w:qFormat/>
   </w:style>
+  <w:style w:type="paragraph" w:styleId="berschrift1">
+    <w:name w:val="heading 1"/>
+    <w:basedOn w:val="Standard"/>
+    <w:next w:val="Standard"/>
+    <w:link w:val="berschrift1Zchn"/>
+    <w:uiPriority w:val="9"/>
+    <w:qFormat/>
+    <w:rsid w:val="001331CA"/>
+    <w:pPr>
+      <w:keepNext/>
+      <w:keepLines/>
+      <w:spacing w:before="240" w:after="0"/>
+      <w:outlineLvl w:val="0"/>
+    </w:pPr>
+    <w:rPr>
+      <w:rFonts w:asciiTheme="majorHAnsi" w:eastAsiaTheme="majorEastAsia" w:hAnsiTheme="majorHAnsi" w:cstheme="majorBidi"/>
+      <w:color w:val="2E74B5" w:themeColor="accent1" w:themeShade="BF"/>
+      <w:sz w:val="32"/>
+      <w:szCs w:val="32"/>
+    </w:rPr>
+  </w:style>
+  <w:style w:type="paragraph" w:styleId="berschrift2">
+    <w:name w:val="heading 2"/>
+    <w:basedOn w:val="Standard"/>
+    <w:next w:val="Standard"/>
+    <w:link w:val="berschrift2Zchn"/>
+    <w:uiPriority w:val="9"/>
+    <w:unhideWhenUsed/>
+    <w:qFormat/>
+    <w:rsid w:val="001331CA"/>
+    <w:pPr>
+      <w:keepNext/>
+      <w:keepLines/>
+      <w:spacing w:before="40" w:after="0"/>
+      <w:outlineLvl w:val="1"/>
+    </w:pPr>
+    <w:rPr>
+      <w:rFonts w:asciiTheme="majorHAnsi" w:eastAsiaTheme="majorEastAsia" w:hAnsiTheme="majorHAnsi" w:cstheme="majorBidi"/>
+      <w:color w:val="2E74B5" w:themeColor="accent1" w:themeShade="BF"/>
+      <w:sz w:val="26"/>
+      <w:szCs w:val="26"/>
+    </w:rPr>
+  </w:style>
   <w:style w:type="character" w:default="1" w:styleId="Absatz-Standardschriftart">
     <w:name w:val="Default Paragraph Font"/>
     <w:uiPriority w:val="1"/>
@@ -4162,6 +4091,32 @@
     <w:rPr>
       <w:color w:val="954F72" w:themeColor="followedHyperlink"/>
       <w:u w:val="single"/>
+    </w:rPr>
+  </w:style>
+  <w:style w:type="character" w:customStyle="1" w:styleId="berschrift1Zchn">
+    <w:name w:val="Überschrift 1 Zchn"/>
+    <w:basedOn w:val="Absatz-Standardschriftart"/>
+    <w:link w:val="berschrift1"/>
+    <w:uiPriority w:val="9"/>
+    <w:rsid w:val="001331CA"/>
+    <w:rPr>
+      <w:rFonts w:asciiTheme="majorHAnsi" w:eastAsiaTheme="majorEastAsia" w:hAnsiTheme="majorHAnsi" w:cstheme="majorBidi"/>
+      <w:color w:val="2E74B5" w:themeColor="accent1" w:themeShade="BF"/>
+      <w:sz w:val="32"/>
+      <w:szCs w:val="32"/>
+    </w:rPr>
+  </w:style>
+  <w:style w:type="character" w:customStyle="1" w:styleId="berschrift2Zchn">
+    <w:name w:val="Überschrift 2 Zchn"/>
+    <w:basedOn w:val="Absatz-Standardschriftart"/>
+    <w:link w:val="berschrift2"/>
+    <w:uiPriority w:val="9"/>
+    <w:rsid w:val="001331CA"/>
+    <w:rPr>
+      <w:rFonts w:asciiTheme="majorHAnsi" w:eastAsiaTheme="majorEastAsia" w:hAnsiTheme="majorHAnsi" w:cstheme="majorBidi"/>
+      <w:color w:val="2E74B5" w:themeColor="accent1" w:themeShade="BF"/>
+      <w:sz w:val="26"/>
+      <w:szCs w:val="26"/>
     </w:rPr>
   </w:style>
 </w:styles>

</xml_diff>